<commit_message>
phan 1 cau lenh co ban docker
</commit_message>
<xml_diff>
--- a/Phan01/DuongVanPhan_Phan1.docx
+++ b/Phan01/DuongVanPhan_Phan1.docx
@@ -209,8 +209,1686 @@
           </wp:inline>
         </w:drawing>
       </w:r>
+    </w:p>
+    <w:p>
+      <w:r>
+        <w:rPr>
+          <w:rFonts w:hint="default"/>
+          <w:lang w:val="en-US"/>
+        </w:rPr>
+        <w:t>3.</w:t>
+      </w:r>
+      <w:r>
+        <w:drawing>
+          <wp:inline distT="0" distB="0" distL="114300" distR="114300">
+            <wp:extent cx="5267325" cy="2017395"/>
+            <wp:effectExtent l="0" t="0" r="5715" b="9525"/>
+            <wp:docPr id="3" name="Picture 3"/>
+            <wp:cNvGraphicFramePr>
+              <a:graphicFrameLocks xmlns:a="http://schemas.openxmlformats.org/drawingml/2006/main" noChangeAspect="1"/>
+            </wp:cNvGraphicFramePr>
+            <a:graphic xmlns:a="http://schemas.openxmlformats.org/drawingml/2006/main">
+              <a:graphicData uri="http://schemas.openxmlformats.org/drawingml/2006/picture">
+                <pic:pic xmlns:pic="http://schemas.openxmlformats.org/drawingml/2006/picture">
+                  <pic:nvPicPr>
+                    <pic:cNvPr id="3" name="Picture 3"/>
+                    <pic:cNvPicPr>
+                      <a:picLocks noChangeAspect="1"/>
+                    </pic:cNvPicPr>
+                  </pic:nvPicPr>
+                  <pic:blipFill>
+                    <a:blip r:embed="rId6"/>
+                    <a:stretch>
+                      <a:fillRect/>
+                    </a:stretch>
+                  </pic:blipFill>
+                  <pic:spPr>
+                    <a:xfrm>
+                      <a:off x="0" y="0"/>
+                      <a:ext cx="5267325" cy="2017395"/>
+                    </a:xfrm>
+                    <a:prstGeom prst="rect">
+                      <a:avLst/>
+                    </a:prstGeom>
+                    <a:noFill/>
+                    <a:ln>
+                      <a:noFill/>
+                    </a:ln>
+                  </pic:spPr>
+                </pic:pic>
+              </a:graphicData>
+            </a:graphic>
+          </wp:inline>
+        </w:drawing>
+      </w:r>
+    </w:p>
+    <w:p>
+      <w:pPr>
+        <w:rPr>
+          <w:rFonts w:hint="default"/>
+          <w:lang w:val="en-US"/>
+        </w:rPr>
+      </w:pPr>
+    </w:p>
+    <w:p>
+      <w:r>
+        <w:rPr>
+          <w:rFonts w:hint="default"/>
+          <w:lang w:val="en-US"/>
+        </w:rPr>
+        <w:t>4.</w:t>
+      </w:r>
+      <w:r>
+        <w:drawing>
+          <wp:inline distT="0" distB="0" distL="114300" distR="114300">
+            <wp:extent cx="5267960" cy="2780030"/>
+            <wp:effectExtent l="0" t="0" r="5080" b="8890"/>
+            <wp:docPr id="4" name="Picture 4"/>
+            <wp:cNvGraphicFramePr>
+              <a:graphicFrameLocks xmlns:a="http://schemas.openxmlformats.org/drawingml/2006/main" noChangeAspect="1"/>
+            </wp:cNvGraphicFramePr>
+            <a:graphic xmlns:a="http://schemas.openxmlformats.org/drawingml/2006/main">
+              <a:graphicData uri="http://schemas.openxmlformats.org/drawingml/2006/picture">
+                <pic:pic xmlns:pic="http://schemas.openxmlformats.org/drawingml/2006/picture">
+                  <pic:nvPicPr>
+                    <pic:cNvPr id="4" name="Picture 4"/>
+                    <pic:cNvPicPr>
+                      <a:picLocks noChangeAspect="1"/>
+                    </pic:cNvPicPr>
+                  </pic:nvPicPr>
+                  <pic:blipFill>
+                    <a:blip r:embed="rId7"/>
+                    <a:stretch>
+                      <a:fillRect/>
+                    </a:stretch>
+                  </pic:blipFill>
+                  <pic:spPr>
+                    <a:xfrm>
+                      <a:off x="0" y="0"/>
+                      <a:ext cx="5267960" cy="2780030"/>
+                    </a:xfrm>
+                    <a:prstGeom prst="rect">
+                      <a:avLst/>
+                    </a:prstGeom>
+                    <a:noFill/>
+                    <a:ln>
+                      <a:noFill/>
+                    </a:ln>
+                  </pic:spPr>
+                </pic:pic>
+              </a:graphicData>
+            </a:graphic>
+          </wp:inline>
+        </w:drawing>
+      </w:r>
+    </w:p>
+    <w:p>
+      <w:pPr>
+        <w:rPr>
+          <w:rFonts w:hint="default"/>
+          <w:lang w:val="en-US"/>
+        </w:rPr>
+      </w:pPr>
+    </w:p>
+    <w:p>
+      <w:pPr>
+        <w:rPr>
+          <w:rFonts w:hint="default"/>
+          <w:lang w:val="en-US"/>
+        </w:rPr>
+      </w:pPr>
+      <w:r>
+        <w:rPr>
+          <w:rFonts w:hint="default"/>
+          <w:lang w:val="en-US"/>
+        </w:rPr>
+        <w:t>5.</w:t>
+      </w:r>
+    </w:p>
+    <w:p>
+      <w:r>
+        <w:drawing>
+          <wp:inline distT="0" distB="0" distL="114300" distR="114300">
+            <wp:extent cx="5269865" cy="405130"/>
+            <wp:effectExtent l="0" t="0" r="3175" b="6350"/>
+            <wp:docPr id="5" name="Picture 5"/>
+            <wp:cNvGraphicFramePr>
+              <a:graphicFrameLocks xmlns:a="http://schemas.openxmlformats.org/drawingml/2006/main" noChangeAspect="1"/>
+            </wp:cNvGraphicFramePr>
+            <a:graphic xmlns:a="http://schemas.openxmlformats.org/drawingml/2006/main">
+              <a:graphicData uri="http://schemas.openxmlformats.org/drawingml/2006/picture">
+                <pic:pic xmlns:pic="http://schemas.openxmlformats.org/drawingml/2006/picture">
+                  <pic:nvPicPr>
+                    <pic:cNvPr id="5" name="Picture 5"/>
+                    <pic:cNvPicPr>
+                      <a:picLocks noChangeAspect="1"/>
+                    </pic:cNvPicPr>
+                  </pic:nvPicPr>
+                  <pic:blipFill>
+                    <a:blip r:embed="rId8"/>
+                    <a:stretch>
+                      <a:fillRect/>
+                    </a:stretch>
+                  </pic:blipFill>
+                  <pic:spPr>
+                    <a:xfrm>
+                      <a:off x="0" y="0"/>
+                      <a:ext cx="5269865" cy="405130"/>
+                    </a:xfrm>
+                    <a:prstGeom prst="rect">
+                      <a:avLst/>
+                    </a:prstGeom>
+                    <a:noFill/>
+                    <a:ln>
+                      <a:noFill/>
+                    </a:ln>
+                  </pic:spPr>
+                </pic:pic>
+              </a:graphicData>
+            </a:graphic>
+          </wp:inline>
+        </w:drawing>
+      </w:r>
+    </w:p>
+    <w:p/>
+    <w:p>
+      <w:pPr>
+        <w:rPr>
+          <w:rFonts w:hint="default"/>
+          <w:lang w:val="en-US"/>
+        </w:rPr>
+      </w:pPr>
+      <w:r>
+        <w:rPr>
+          <w:rFonts w:hint="default"/>
+          <w:lang w:val="en-US"/>
+        </w:rPr>
+        <w:t>6.</w:t>
+      </w:r>
+    </w:p>
+    <w:p>
+      <w:r>
+        <w:drawing>
+          <wp:inline distT="0" distB="0" distL="114300" distR="114300">
+            <wp:extent cx="5262880" cy="984885"/>
+            <wp:effectExtent l="0" t="0" r="10160" b="5715"/>
+            <wp:docPr id="6" name="Picture 6"/>
+            <wp:cNvGraphicFramePr>
+              <a:graphicFrameLocks xmlns:a="http://schemas.openxmlformats.org/drawingml/2006/main" noChangeAspect="1"/>
+            </wp:cNvGraphicFramePr>
+            <a:graphic xmlns:a="http://schemas.openxmlformats.org/drawingml/2006/main">
+              <a:graphicData uri="http://schemas.openxmlformats.org/drawingml/2006/picture">
+                <pic:pic xmlns:pic="http://schemas.openxmlformats.org/drawingml/2006/picture">
+                  <pic:nvPicPr>
+                    <pic:cNvPr id="6" name="Picture 6"/>
+                    <pic:cNvPicPr>
+                      <a:picLocks noChangeAspect="1"/>
+                    </pic:cNvPicPr>
+                  </pic:nvPicPr>
+                  <pic:blipFill>
+                    <a:blip r:embed="rId9"/>
+                    <a:stretch>
+                      <a:fillRect/>
+                    </a:stretch>
+                  </pic:blipFill>
+                  <pic:spPr>
+                    <a:xfrm>
+                      <a:off x="0" y="0"/>
+                      <a:ext cx="5262880" cy="984885"/>
+                    </a:xfrm>
+                    <a:prstGeom prst="rect">
+                      <a:avLst/>
+                    </a:prstGeom>
+                    <a:noFill/>
+                    <a:ln>
+                      <a:noFill/>
+                    </a:ln>
+                  </pic:spPr>
+                </pic:pic>
+              </a:graphicData>
+            </a:graphic>
+          </wp:inline>
+        </w:drawing>
+      </w:r>
+    </w:p>
+    <w:p/>
+    <w:p>
+      <w:pPr>
+        <w:rPr>
+          <w:rFonts w:hint="default"/>
+          <w:lang w:val="en-US"/>
+        </w:rPr>
+      </w:pPr>
+      <w:r>
+        <w:rPr>
+          <w:rFonts w:hint="default"/>
+          <w:lang w:val="en-US"/>
+        </w:rPr>
+        <w:t>7.</w:t>
+      </w:r>
+    </w:p>
+    <w:p>
+      <w:r>
+        <w:drawing>
+          <wp:inline distT="0" distB="0" distL="114300" distR="114300">
+            <wp:extent cx="5262880" cy="1132205"/>
+            <wp:effectExtent l="0" t="0" r="10160" b="10795"/>
+            <wp:docPr id="7" name="Picture 7"/>
+            <wp:cNvGraphicFramePr>
+              <a:graphicFrameLocks xmlns:a="http://schemas.openxmlformats.org/drawingml/2006/main" noChangeAspect="1"/>
+            </wp:cNvGraphicFramePr>
+            <a:graphic xmlns:a="http://schemas.openxmlformats.org/drawingml/2006/main">
+              <a:graphicData uri="http://schemas.openxmlformats.org/drawingml/2006/picture">
+                <pic:pic xmlns:pic="http://schemas.openxmlformats.org/drawingml/2006/picture">
+                  <pic:nvPicPr>
+                    <pic:cNvPr id="7" name="Picture 7"/>
+                    <pic:cNvPicPr>
+                      <a:picLocks noChangeAspect="1"/>
+                    </pic:cNvPicPr>
+                  </pic:nvPicPr>
+                  <pic:blipFill>
+                    <a:blip r:embed="rId10"/>
+                    <a:stretch>
+                      <a:fillRect/>
+                    </a:stretch>
+                  </pic:blipFill>
+                  <pic:spPr>
+                    <a:xfrm>
+                      <a:off x="0" y="0"/>
+                      <a:ext cx="5262880" cy="1132205"/>
+                    </a:xfrm>
+                    <a:prstGeom prst="rect">
+                      <a:avLst/>
+                    </a:prstGeom>
+                    <a:noFill/>
+                    <a:ln>
+                      <a:noFill/>
+                    </a:ln>
+                  </pic:spPr>
+                </pic:pic>
+              </a:graphicData>
+            </a:graphic>
+          </wp:inline>
+        </w:drawing>
+      </w:r>
+    </w:p>
+    <w:p/>
+    <w:p>
+      <w:pPr>
+        <w:rPr>
+          <w:rFonts w:hint="default"/>
+          <w:lang w:val="en-US"/>
+        </w:rPr>
+      </w:pPr>
+      <w:r>
+        <w:rPr>
+          <w:rFonts w:hint="default"/>
+          <w:lang w:val="en-US"/>
+        </w:rPr>
+        <w:t>8.</w:t>
+      </w:r>
+    </w:p>
+    <w:p>
+      <w:r>
+        <w:drawing>
+          <wp:inline distT="0" distB="0" distL="114300" distR="114300">
+            <wp:extent cx="5269230" cy="2643505"/>
+            <wp:effectExtent l="0" t="0" r="3810" b="8255"/>
+            <wp:docPr id="8" name="Picture 8"/>
+            <wp:cNvGraphicFramePr>
+              <a:graphicFrameLocks xmlns:a="http://schemas.openxmlformats.org/drawingml/2006/main" noChangeAspect="1"/>
+            </wp:cNvGraphicFramePr>
+            <a:graphic xmlns:a="http://schemas.openxmlformats.org/drawingml/2006/main">
+              <a:graphicData uri="http://schemas.openxmlformats.org/drawingml/2006/picture">
+                <pic:pic xmlns:pic="http://schemas.openxmlformats.org/drawingml/2006/picture">
+                  <pic:nvPicPr>
+                    <pic:cNvPr id="8" name="Picture 8"/>
+                    <pic:cNvPicPr>
+                      <a:picLocks noChangeAspect="1"/>
+                    </pic:cNvPicPr>
+                  </pic:nvPicPr>
+                  <pic:blipFill>
+                    <a:blip r:embed="rId11"/>
+                    <a:stretch>
+                      <a:fillRect/>
+                    </a:stretch>
+                  </pic:blipFill>
+                  <pic:spPr>
+                    <a:xfrm>
+                      <a:off x="0" y="0"/>
+                      <a:ext cx="5269230" cy="2643505"/>
+                    </a:xfrm>
+                    <a:prstGeom prst="rect">
+                      <a:avLst/>
+                    </a:prstGeom>
+                    <a:noFill/>
+                    <a:ln>
+                      <a:noFill/>
+                    </a:ln>
+                  </pic:spPr>
+                </pic:pic>
+              </a:graphicData>
+            </a:graphic>
+          </wp:inline>
+        </w:drawing>
+      </w:r>
+    </w:p>
+    <w:p/>
+    <w:p>
+      <w:pPr>
+        <w:rPr>
+          <w:rFonts w:hint="default"/>
+          <w:lang w:val="en-US"/>
+        </w:rPr>
+      </w:pPr>
+      <w:r>
+        <w:rPr>
+          <w:rFonts w:hint="default"/>
+          <w:lang w:val="en-US"/>
+        </w:rPr>
+        <w:t>9.</w:t>
+      </w:r>
+    </w:p>
+    <w:p>
+      <w:r>
+        <w:drawing>
+          <wp:inline distT="0" distB="0" distL="114300" distR="114300">
+            <wp:extent cx="5271135" cy="1333500"/>
+            <wp:effectExtent l="0" t="0" r="1905" b="7620"/>
+            <wp:docPr id="10" name="Picture 10"/>
+            <wp:cNvGraphicFramePr>
+              <a:graphicFrameLocks xmlns:a="http://schemas.openxmlformats.org/drawingml/2006/main" noChangeAspect="1"/>
+            </wp:cNvGraphicFramePr>
+            <a:graphic xmlns:a="http://schemas.openxmlformats.org/drawingml/2006/main">
+              <a:graphicData uri="http://schemas.openxmlformats.org/drawingml/2006/picture">
+                <pic:pic xmlns:pic="http://schemas.openxmlformats.org/drawingml/2006/picture">
+                  <pic:nvPicPr>
+                    <pic:cNvPr id="10" name="Picture 10"/>
+                    <pic:cNvPicPr>
+                      <a:picLocks noChangeAspect="1"/>
+                    </pic:cNvPicPr>
+                  </pic:nvPicPr>
+                  <pic:blipFill>
+                    <a:blip r:embed="rId12"/>
+                    <a:stretch>
+                      <a:fillRect/>
+                    </a:stretch>
+                  </pic:blipFill>
+                  <pic:spPr>
+                    <a:xfrm>
+                      <a:off x="0" y="0"/>
+                      <a:ext cx="5271135" cy="1333500"/>
+                    </a:xfrm>
+                    <a:prstGeom prst="rect">
+                      <a:avLst/>
+                    </a:prstGeom>
+                    <a:noFill/>
+                    <a:ln>
+                      <a:noFill/>
+                    </a:ln>
+                  </pic:spPr>
+                </pic:pic>
+              </a:graphicData>
+            </a:graphic>
+          </wp:inline>
+        </w:drawing>
+      </w:r>
+    </w:p>
+    <w:p/>
+    <w:p>
+      <w:pPr>
+        <w:rPr>
+          <w:rFonts w:hint="default"/>
+          <w:lang w:val="en-US"/>
+        </w:rPr>
+      </w:pPr>
+      <w:r>
+        <w:rPr>
+          <w:rFonts w:hint="default"/>
+          <w:lang w:val="en-US"/>
+        </w:rPr>
+        <w:t>10.</w:t>
+      </w:r>
+    </w:p>
+    <w:p>
+      <w:r>
+        <w:drawing>
+          <wp:inline distT="0" distB="0" distL="114300" distR="114300">
+            <wp:extent cx="4206240" cy="632460"/>
+            <wp:effectExtent l="0" t="0" r="0" b="7620"/>
+            <wp:docPr id="11" name="Picture 11"/>
+            <wp:cNvGraphicFramePr>
+              <a:graphicFrameLocks xmlns:a="http://schemas.openxmlformats.org/drawingml/2006/main" noChangeAspect="1"/>
+            </wp:cNvGraphicFramePr>
+            <a:graphic xmlns:a="http://schemas.openxmlformats.org/drawingml/2006/main">
+              <a:graphicData uri="http://schemas.openxmlformats.org/drawingml/2006/picture">
+                <pic:pic xmlns:pic="http://schemas.openxmlformats.org/drawingml/2006/picture">
+                  <pic:nvPicPr>
+                    <pic:cNvPr id="11" name="Picture 11"/>
+                    <pic:cNvPicPr>
+                      <a:picLocks noChangeAspect="1"/>
+                    </pic:cNvPicPr>
+                  </pic:nvPicPr>
+                  <pic:blipFill>
+                    <a:blip r:embed="rId13"/>
+                    <a:stretch>
+                      <a:fillRect/>
+                    </a:stretch>
+                  </pic:blipFill>
+                  <pic:spPr>
+                    <a:xfrm>
+                      <a:off x="0" y="0"/>
+                      <a:ext cx="4206240" cy="632460"/>
+                    </a:xfrm>
+                    <a:prstGeom prst="rect">
+                      <a:avLst/>
+                    </a:prstGeom>
+                    <a:noFill/>
+                    <a:ln>
+                      <a:noFill/>
+                    </a:ln>
+                  </pic:spPr>
+                </pic:pic>
+              </a:graphicData>
+            </a:graphic>
+          </wp:inline>
+        </w:drawing>
+      </w:r>
+    </w:p>
+    <w:p/>
+    <w:p>
+      <w:pPr>
+        <w:rPr>
+          <w:rFonts w:hint="default"/>
+          <w:lang w:val="en-US"/>
+        </w:rPr>
+      </w:pPr>
+      <w:r>
+        <w:rPr>
+          <w:rFonts w:hint="default"/>
+          <w:lang w:val="en-US"/>
+        </w:rPr>
+        <w:t>11.</w:t>
+      </w:r>
+    </w:p>
+    <w:p>
+      <w:r>
+        <w:drawing>
+          <wp:inline distT="0" distB="0" distL="114300" distR="114300">
+            <wp:extent cx="4053840" cy="739140"/>
+            <wp:effectExtent l="0" t="0" r="0" b="7620"/>
+            <wp:docPr id="12" name="Picture 12"/>
+            <wp:cNvGraphicFramePr>
+              <a:graphicFrameLocks xmlns:a="http://schemas.openxmlformats.org/drawingml/2006/main" noChangeAspect="1"/>
+            </wp:cNvGraphicFramePr>
+            <a:graphic xmlns:a="http://schemas.openxmlformats.org/drawingml/2006/main">
+              <a:graphicData uri="http://schemas.openxmlformats.org/drawingml/2006/picture">
+                <pic:pic xmlns:pic="http://schemas.openxmlformats.org/drawingml/2006/picture">
+                  <pic:nvPicPr>
+                    <pic:cNvPr id="12" name="Picture 12"/>
+                    <pic:cNvPicPr>
+                      <a:picLocks noChangeAspect="1"/>
+                    </pic:cNvPicPr>
+                  </pic:nvPicPr>
+                  <pic:blipFill>
+                    <a:blip r:embed="rId14"/>
+                    <a:stretch>
+                      <a:fillRect/>
+                    </a:stretch>
+                  </pic:blipFill>
+                  <pic:spPr>
+                    <a:xfrm>
+                      <a:off x="0" y="0"/>
+                      <a:ext cx="4053840" cy="739140"/>
+                    </a:xfrm>
+                    <a:prstGeom prst="rect">
+                      <a:avLst/>
+                    </a:prstGeom>
+                    <a:noFill/>
+                    <a:ln>
+                      <a:noFill/>
+                    </a:ln>
+                  </pic:spPr>
+                </pic:pic>
+              </a:graphicData>
+            </a:graphic>
+          </wp:inline>
+        </w:drawing>
+      </w:r>
+    </w:p>
+    <w:p>
+      <w:pPr>
+        <w:rPr>
+          <w:rFonts w:hint="default"/>
+          <w:lang w:val="en-US"/>
+        </w:rPr>
+      </w:pPr>
+      <w:r>
+        <w:rPr>
+          <w:rFonts w:hint="default"/>
+          <w:lang w:val="en-US"/>
+        </w:rPr>
+        <w:t>12.</w:t>
+      </w:r>
+    </w:p>
+    <w:p>
+      <w:r>
+        <w:drawing>
+          <wp:inline distT="0" distB="0" distL="114300" distR="114300">
+            <wp:extent cx="4785360" cy="556260"/>
+            <wp:effectExtent l="0" t="0" r="0" b="7620"/>
+            <wp:docPr id="13" name="Picture 13"/>
+            <wp:cNvGraphicFramePr>
+              <a:graphicFrameLocks xmlns:a="http://schemas.openxmlformats.org/drawingml/2006/main" noChangeAspect="1"/>
+            </wp:cNvGraphicFramePr>
+            <a:graphic xmlns:a="http://schemas.openxmlformats.org/drawingml/2006/main">
+              <a:graphicData uri="http://schemas.openxmlformats.org/drawingml/2006/picture">
+                <pic:pic xmlns:pic="http://schemas.openxmlformats.org/drawingml/2006/picture">
+                  <pic:nvPicPr>
+                    <pic:cNvPr id="13" name="Picture 13"/>
+                    <pic:cNvPicPr>
+                      <a:picLocks noChangeAspect="1"/>
+                    </pic:cNvPicPr>
+                  </pic:nvPicPr>
+                  <pic:blipFill>
+                    <a:blip r:embed="rId15"/>
+                    <a:stretch>
+                      <a:fillRect/>
+                    </a:stretch>
+                  </pic:blipFill>
+                  <pic:spPr>
+                    <a:xfrm>
+                      <a:off x="0" y="0"/>
+                      <a:ext cx="4785360" cy="556260"/>
+                    </a:xfrm>
+                    <a:prstGeom prst="rect">
+                      <a:avLst/>
+                    </a:prstGeom>
+                    <a:noFill/>
+                    <a:ln>
+                      <a:noFill/>
+                    </a:ln>
+                  </pic:spPr>
+                </pic:pic>
+              </a:graphicData>
+            </a:graphic>
+          </wp:inline>
+        </w:drawing>
+      </w:r>
+    </w:p>
+    <w:p/>
+    <w:p>
+      <w:pPr>
+        <w:rPr>
+          <w:rFonts w:hint="default"/>
+          <w:lang w:val="en-US"/>
+        </w:rPr>
+      </w:pPr>
+      <w:r>
+        <w:rPr>
+          <w:rFonts w:hint="default"/>
+          <w:lang w:val="en-US"/>
+        </w:rPr>
+        <w:t>13.</w:t>
+      </w:r>
+    </w:p>
+    <w:p>
+      <w:r>
+        <w:drawing>
+          <wp:inline distT="0" distB="0" distL="114300" distR="114300">
+            <wp:extent cx="5273675" cy="680720"/>
+            <wp:effectExtent l="0" t="0" r="14605" b="5080"/>
+            <wp:docPr id="14" name="Picture 14"/>
+            <wp:cNvGraphicFramePr>
+              <a:graphicFrameLocks xmlns:a="http://schemas.openxmlformats.org/drawingml/2006/main" noChangeAspect="1"/>
+            </wp:cNvGraphicFramePr>
+            <a:graphic xmlns:a="http://schemas.openxmlformats.org/drawingml/2006/main">
+              <a:graphicData uri="http://schemas.openxmlformats.org/drawingml/2006/picture">
+                <pic:pic xmlns:pic="http://schemas.openxmlformats.org/drawingml/2006/picture">
+                  <pic:nvPicPr>
+                    <pic:cNvPr id="14" name="Picture 14"/>
+                    <pic:cNvPicPr>
+                      <a:picLocks noChangeAspect="1"/>
+                    </pic:cNvPicPr>
+                  </pic:nvPicPr>
+                  <pic:blipFill>
+                    <a:blip r:embed="rId16"/>
+                    <a:stretch>
+                      <a:fillRect/>
+                    </a:stretch>
+                  </pic:blipFill>
+                  <pic:spPr>
+                    <a:xfrm>
+                      <a:off x="0" y="0"/>
+                      <a:ext cx="5273675" cy="680720"/>
+                    </a:xfrm>
+                    <a:prstGeom prst="rect">
+                      <a:avLst/>
+                    </a:prstGeom>
+                    <a:noFill/>
+                    <a:ln>
+                      <a:noFill/>
+                    </a:ln>
+                  </pic:spPr>
+                </pic:pic>
+              </a:graphicData>
+            </a:graphic>
+          </wp:inline>
+        </w:drawing>
+      </w:r>
+    </w:p>
+    <w:p>
+      <w:pPr>
+        <w:rPr>
+          <w:rFonts w:hint="default"/>
+          <w:lang w:val="en-US"/>
+        </w:rPr>
+      </w:pPr>
+      <w:r>
+        <w:rPr>
+          <w:rFonts w:hint="default"/>
+          <w:lang w:val="en-US"/>
+        </w:rPr>
+        <w:t>14.</w:t>
+      </w:r>
+    </w:p>
+    <w:p>
+      <w:r>
+        <w:drawing>
+          <wp:inline distT="0" distB="0" distL="114300" distR="114300">
+            <wp:extent cx="3939540" cy="228600"/>
+            <wp:effectExtent l="0" t="0" r="7620" b="0"/>
+            <wp:docPr id="15" name="Picture 15"/>
+            <wp:cNvGraphicFramePr>
+              <a:graphicFrameLocks xmlns:a="http://schemas.openxmlformats.org/drawingml/2006/main" noChangeAspect="1"/>
+            </wp:cNvGraphicFramePr>
+            <a:graphic xmlns:a="http://schemas.openxmlformats.org/drawingml/2006/main">
+              <a:graphicData uri="http://schemas.openxmlformats.org/drawingml/2006/picture">
+                <pic:pic xmlns:pic="http://schemas.openxmlformats.org/drawingml/2006/picture">
+                  <pic:nvPicPr>
+                    <pic:cNvPr id="15" name="Picture 15"/>
+                    <pic:cNvPicPr>
+                      <a:picLocks noChangeAspect="1"/>
+                    </pic:cNvPicPr>
+                  </pic:nvPicPr>
+                  <pic:blipFill>
+                    <a:blip r:embed="rId17"/>
+                    <a:stretch>
+                      <a:fillRect/>
+                    </a:stretch>
+                  </pic:blipFill>
+                  <pic:spPr>
+                    <a:xfrm>
+                      <a:off x="0" y="0"/>
+                      <a:ext cx="3939540" cy="228600"/>
+                    </a:xfrm>
+                    <a:prstGeom prst="rect">
+                      <a:avLst/>
+                    </a:prstGeom>
+                    <a:noFill/>
+                    <a:ln>
+                      <a:noFill/>
+                    </a:ln>
+                  </pic:spPr>
+                </pic:pic>
+              </a:graphicData>
+            </a:graphic>
+          </wp:inline>
+        </w:drawing>
+      </w:r>
+    </w:p>
+    <w:p>
+      <w:pPr>
+        <w:rPr>
+          <w:rFonts w:hint="default"/>
+          <w:lang w:val="en-US"/>
+        </w:rPr>
+      </w:pPr>
+      <w:r>
+        <w:rPr>
+          <w:rFonts w:hint="default"/>
+          <w:lang w:val="en-US"/>
+        </w:rPr>
+        <w:t>15.</w:t>
+      </w:r>
+    </w:p>
+    <w:p>
+      <w:r>
+        <w:drawing>
+          <wp:inline distT="0" distB="0" distL="114300" distR="114300">
+            <wp:extent cx="4152900" cy="746760"/>
+            <wp:effectExtent l="0" t="0" r="7620" b="0"/>
+            <wp:docPr id="16" name="Picture 16"/>
+            <wp:cNvGraphicFramePr>
+              <a:graphicFrameLocks xmlns:a="http://schemas.openxmlformats.org/drawingml/2006/main" noChangeAspect="1"/>
+            </wp:cNvGraphicFramePr>
+            <a:graphic xmlns:a="http://schemas.openxmlformats.org/drawingml/2006/main">
+              <a:graphicData uri="http://schemas.openxmlformats.org/drawingml/2006/picture">
+                <pic:pic xmlns:pic="http://schemas.openxmlformats.org/drawingml/2006/picture">
+                  <pic:nvPicPr>
+                    <pic:cNvPr id="16" name="Picture 16"/>
+                    <pic:cNvPicPr>
+                      <a:picLocks noChangeAspect="1"/>
+                    </pic:cNvPicPr>
+                  </pic:nvPicPr>
+                  <pic:blipFill>
+                    <a:blip r:embed="rId18"/>
+                    <a:stretch>
+                      <a:fillRect/>
+                    </a:stretch>
+                  </pic:blipFill>
+                  <pic:spPr>
+                    <a:xfrm>
+                      <a:off x="0" y="0"/>
+                      <a:ext cx="4152900" cy="746760"/>
+                    </a:xfrm>
+                    <a:prstGeom prst="rect">
+                      <a:avLst/>
+                    </a:prstGeom>
+                    <a:noFill/>
+                    <a:ln>
+                      <a:noFill/>
+                    </a:ln>
+                  </pic:spPr>
+                </pic:pic>
+              </a:graphicData>
+            </a:graphic>
+          </wp:inline>
+        </w:drawing>
+      </w:r>
+    </w:p>
+    <w:p>
+      <w:pPr>
+        <w:rPr>
+          <w:rFonts w:hint="default"/>
+          <w:lang w:val="en-US"/>
+        </w:rPr>
+      </w:pPr>
+      <w:r>
+        <w:rPr>
+          <w:rFonts w:hint="default"/>
+          <w:lang w:val="en-US"/>
+        </w:rPr>
+        <w:t>16.</w:t>
+      </w:r>
+    </w:p>
+    <w:p>
+      <w:r>
+        <w:drawing>
+          <wp:inline distT="0" distB="0" distL="114300" distR="114300">
+            <wp:extent cx="5266690" cy="2962910"/>
+            <wp:effectExtent l="0" t="0" r="6350" b="8890"/>
+            <wp:docPr id="17" name="Picture 17"/>
+            <wp:cNvGraphicFramePr>
+              <a:graphicFrameLocks xmlns:a="http://schemas.openxmlformats.org/drawingml/2006/main" noChangeAspect="1"/>
+            </wp:cNvGraphicFramePr>
+            <a:graphic xmlns:a="http://schemas.openxmlformats.org/drawingml/2006/main">
+              <a:graphicData uri="http://schemas.openxmlformats.org/drawingml/2006/picture">
+                <pic:pic xmlns:pic="http://schemas.openxmlformats.org/drawingml/2006/picture">
+                  <pic:nvPicPr>
+                    <pic:cNvPr id="17" name="Picture 17"/>
+                    <pic:cNvPicPr>
+                      <a:picLocks noChangeAspect="1"/>
+                    </pic:cNvPicPr>
+                  </pic:nvPicPr>
+                  <pic:blipFill>
+                    <a:blip r:embed="rId19"/>
+                    <a:stretch>
+                      <a:fillRect/>
+                    </a:stretch>
+                  </pic:blipFill>
+                  <pic:spPr>
+                    <a:xfrm>
+                      <a:off x="0" y="0"/>
+                      <a:ext cx="5266690" cy="2962910"/>
+                    </a:xfrm>
+                    <a:prstGeom prst="rect">
+                      <a:avLst/>
+                    </a:prstGeom>
+                    <a:noFill/>
+                    <a:ln>
+                      <a:noFill/>
+                    </a:ln>
+                  </pic:spPr>
+                </pic:pic>
+              </a:graphicData>
+            </a:graphic>
+          </wp:inline>
+        </w:drawing>
+      </w:r>
+    </w:p>
+    <w:p>
+      <w:pPr>
+        <w:rPr>
+          <w:rFonts w:hint="default"/>
+          <w:lang w:val="en-US"/>
+        </w:rPr>
+      </w:pPr>
+      <w:r>
+        <w:rPr>
+          <w:rFonts w:hint="default"/>
+          <w:lang w:val="en-US"/>
+        </w:rPr>
+        <w:t>17.</w:t>
+      </w:r>
+    </w:p>
+    <w:p>
+      <w:r>
+        <w:drawing>
+          <wp:inline distT="0" distB="0" distL="114300" distR="114300">
+            <wp:extent cx="5266690" cy="2962910"/>
+            <wp:effectExtent l="0" t="0" r="6350" b="8890"/>
+            <wp:docPr id="18" name="Picture 18"/>
+            <wp:cNvGraphicFramePr>
+              <a:graphicFrameLocks xmlns:a="http://schemas.openxmlformats.org/drawingml/2006/main" noChangeAspect="1"/>
+            </wp:cNvGraphicFramePr>
+            <a:graphic xmlns:a="http://schemas.openxmlformats.org/drawingml/2006/main">
+              <a:graphicData uri="http://schemas.openxmlformats.org/drawingml/2006/picture">
+                <pic:pic xmlns:pic="http://schemas.openxmlformats.org/drawingml/2006/picture">
+                  <pic:nvPicPr>
+                    <pic:cNvPr id="18" name="Picture 18"/>
+                    <pic:cNvPicPr>
+                      <a:picLocks noChangeAspect="1"/>
+                    </pic:cNvPicPr>
+                  </pic:nvPicPr>
+                  <pic:blipFill>
+                    <a:blip r:embed="rId20"/>
+                    <a:stretch>
+                      <a:fillRect/>
+                    </a:stretch>
+                  </pic:blipFill>
+                  <pic:spPr>
+                    <a:xfrm>
+                      <a:off x="0" y="0"/>
+                      <a:ext cx="5266690" cy="2962910"/>
+                    </a:xfrm>
+                    <a:prstGeom prst="rect">
+                      <a:avLst/>
+                    </a:prstGeom>
+                    <a:noFill/>
+                    <a:ln>
+                      <a:noFill/>
+                    </a:ln>
+                  </pic:spPr>
+                </pic:pic>
+              </a:graphicData>
+            </a:graphic>
+          </wp:inline>
+        </w:drawing>
+      </w:r>
+    </w:p>
+    <w:p/>
+    <w:p>
+      <w:pPr>
+        <w:rPr>
+          <w:rFonts w:hint="default"/>
+          <w:lang w:val="en-US"/>
+        </w:rPr>
+      </w:pPr>
+      <w:r>
+        <w:rPr>
+          <w:rFonts w:hint="default"/>
+          <w:lang w:val="en-US"/>
+        </w:rPr>
+        <w:t>18.</w:t>
+      </w:r>
+    </w:p>
+    <w:p>
+      <w:r>
+        <w:drawing>
+          <wp:inline distT="0" distB="0" distL="114300" distR="114300">
+            <wp:extent cx="5269230" cy="556260"/>
+            <wp:effectExtent l="0" t="0" r="3810" b="7620"/>
+            <wp:docPr id="19" name="Picture 19"/>
+            <wp:cNvGraphicFramePr>
+              <a:graphicFrameLocks xmlns:a="http://schemas.openxmlformats.org/drawingml/2006/main" noChangeAspect="1"/>
+            </wp:cNvGraphicFramePr>
+            <a:graphic xmlns:a="http://schemas.openxmlformats.org/drawingml/2006/main">
+              <a:graphicData uri="http://schemas.openxmlformats.org/drawingml/2006/picture">
+                <pic:pic xmlns:pic="http://schemas.openxmlformats.org/drawingml/2006/picture">
+                  <pic:nvPicPr>
+                    <pic:cNvPr id="19" name="Picture 19"/>
+                    <pic:cNvPicPr>
+                      <a:picLocks noChangeAspect="1"/>
+                    </pic:cNvPicPr>
+                  </pic:nvPicPr>
+                  <pic:blipFill>
+                    <a:blip r:embed="rId21"/>
+                    <a:stretch>
+                      <a:fillRect/>
+                    </a:stretch>
+                  </pic:blipFill>
+                  <pic:spPr>
+                    <a:xfrm>
+                      <a:off x="0" y="0"/>
+                      <a:ext cx="5269230" cy="556260"/>
+                    </a:xfrm>
+                    <a:prstGeom prst="rect">
+                      <a:avLst/>
+                    </a:prstGeom>
+                    <a:noFill/>
+                    <a:ln>
+                      <a:noFill/>
+                    </a:ln>
+                  </pic:spPr>
+                </pic:pic>
+              </a:graphicData>
+            </a:graphic>
+          </wp:inline>
+        </w:drawing>
+      </w:r>
+    </w:p>
+    <w:p>
+      <w:pPr>
+        <w:rPr>
+          <w:rFonts w:hint="default"/>
+          <w:lang w:val="en-US"/>
+        </w:rPr>
+      </w:pPr>
+      <w:r>
+        <w:rPr>
+          <w:rFonts w:hint="default"/>
+          <w:lang w:val="en-US"/>
+        </w:rPr>
+        <w:t>19.</w:t>
+      </w:r>
+    </w:p>
+    <w:p>
+      <w:r>
+        <w:drawing>
+          <wp:inline distT="0" distB="0" distL="114300" distR="114300">
+            <wp:extent cx="5269865" cy="841375"/>
+            <wp:effectExtent l="0" t="0" r="3175" b="12065"/>
+            <wp:docPr id="20" name="Picture 20"/>
+            <wp:cNvGraphicFramePr>
+              <a:graphicFrameLocks xmlns:a="http://schemas.openxmlformats.org/drawingml/2006/main" noChangeAspect="1"/>
+            </wp:cNvGraphicFramePr>
+            <a:graphic xmlns:a="http://schemas.openxmlformats.org/drawingml/2006/main">
+              <a:graphicData uri="http://schemas.openxmlformats.org/drawingml/2006/picture">
+                <pic:pic xmlns:pic="http://schemas.openxmlformats.org/drawingml/2006/picture">
+                  <pic:nvPicPr>
+                    <pic:cNvPr id="20" name="Picture 20"/>
+                    <pic:cNvPicPr>
+                      <a:picLocks noChangeAspect="1"/>
+                    </pic:cNvPicPr>
+                  </pic:nvPicPr>
+                  <pic:blipFill>
+                    <a:blip r:embed="rId22"/>
+                    <a:stretch>
+                      <a:fillRect/>
+                    </a:stretch>
+                  </pic:blipFill>
+                  <pic:spPr>
+                    <a:xfrm>
+                      <a:off x="0" y="0"/>
+                      <a:ext cx="5269865" cy="841375"/>
+                    </a:xfrm>
+                    <a:prstGeom prst="rect">
+                      <a:avLst/>
+                    </a:prstGeom>
+                    <a:noFill/>
+                    <a:ln>
+                      <a:noFill/>
+                    </a:ln>
+                  </pic:spPr>
+                </pic:pic>
+              </a:graphicData>
+            </a:graphic>
+          </wp:inline>
+        </w:drawing>
+      </w:r>
+    </w:p>
+    <w:p>
+      <w:pPr>
+        <w:rPr>
+          <w:rFonts w:hint="default"/>
+          <w:lang w:val="en-US"/>
+        </w:rPr>
+      </w:pPr>
+      <w:r>
+        <w:rPr>
+          <w:rFonts w:hint="default"/>
+          <w:lang w:val="en-US"/>
+        </w:rPr>
+        <w:t>20.</w:t>
+      </w:r>
+    </w:p>
+    <w:p>
+      <w:pPr>
+        <w:rPr>
+          <w:rFonts w:hint="default"/>
+          <w:lang w:val="en-US"/>
+        </w:rPr>
+      </w:pPr>
+      <w:r>
+        <w:drawing>
+          <wp:inline distT="0" distB="0" distL="114300" distR="114300">
+            <wp:extent cx="5272405" cy="712470"/>
+            <wp:effectExtent l="0" t="0" r="635" b="3810"/>
+            <wp:docPr id="21" name="Picture 21"/>
+            <wp:cNvGraphicFramePr>
+              <a:graphicFrameLocks xmlns:a="http://schemas.openxmlformats.org/drawingml/2006/main" noChangeAspect="1"/>
+            </wp:cNvGraphicFramePr>
+            <a:graphic xmlns:a="http://schemas.openxmlformats.org/drawingml/2006/main">
+              <a:graphicData uri="http://schemas.openxmlformats.org/drawingml/2006/picture">
+                <pic:pic xmlns:pic="http://schemas.openxmlformats.org/drawingml/2006/picture">
+                  <pic:nvPicPr>
+                    <pic:cNvPr id="21" name="Picture 21"/>
+                    <pic:cNvPicPr>
+                      <a:picLocks noChangeAspect="1"/>
+                    </pic:cNvPicPr>
+                  </pic:nvPicPr>
+                  <pic:blipFill>
+                    <a:blip r:embed="rId23"/>
+                    <a:stretch>
+                      <a:fillRect/>
+                    </a:stretch>
+                  </pic:blipFill>
+                  <pic:spPr>
+                    <a:xfrm>
+                      <a:off x="0" y="0"/>
+                      <a:ext cx="5272405" cy="712470"/>
+                    </a:xfrm>
+                    <a:prstGeom prst="rect">
+                      <a:avLst/>
+                    </a:prstGeom>
+                    <a:noFill/>
+                    <a:ln>
+                      <a:noFill/>
+                    </a:ln>
+                  </pic:spPr>
+                </pic:pic>
+              </a:graphicData>
+            </a:graphic>
+          </wp:inline>
+        </w:drawing>
+      </w:r>
+    </w:p>
+    <w:p>
+      <w:pPr>
+        <w:rPr>
+          <w:rFonts w:hint="default"/>
+          <w:lang w:val="en-US"/>
+        </w:rPr>
+      </w:pPr>
+      <w:r>
+        <w:rPr>
+          <w:rFonts w:hint="default"/>
+          <w:lang w:val="en-US"/>
+        </w:rPr>
+        <w:t>21.</w:t>
+      </w:r>
+    </w:p>
+    <w:p>
+      <w:r>
+        <w:drawing>
+          <wp:inline distT="0" distB="0" distL="114300" distR="114300">
+            <wp:extent cx="5268595" cy="652145"/>
+            <wp:effectExtent l="0" t="0" r="4445" b="3175"/>
+            <wp:docPr id="22" name="Picture 22"/>
+            <wp:cNvGraphicFramePr>
+              <a:graphicFrameLocks xmlns:a="http://schemas.openxmlformats.org/drawingml/2006/main" noChangeAspect="1"/>
+            </wp:cNvGraphicFramePr>
+            <a:graphic xmlns:a="http://schemas.openxmlformats.org/drawingml/2006/main">
+              <a:graphicData uri="http://schemas.openxmlformats.org/drawingml/2006/picture">
+                <pic:pic xmlns:pic="http://schemas.openxmlformats.org/drawingml/2006/picture">
+                  <pic:nvPicPr>
+                    <pic:cNvPr id="22" name="Picture 22"/>
+                    <pic:cNvPicPr>
+                      <a:picLocks noChangeAspect="1"/>
+                    </pic:cNvPicPr>
+                  </pic:nvPicPr>
+                  <pic:blipFill>
+                    <a:blip r:embed="rId24"/>
+                    <a:stretch>
+                      <a:fillRect/>
+                    </a:stretch>
+                  </pic:blipFill>
+                  <pic:spPr>
+                    <a:xfrm>
+                      <a:off x="0" y="0"/>
+                      <a:ext cx="5268595" cy="652145"/>
+                    </a:xfrm>
+                    <a:prstGeom prst="rect">
+                      <a:avLst/>
+                    </a:prstGeom>
+                    <a:noFill/>
+                    <a:ln>
+                      <a:noFill/>
+                    </a:ln>
+                  </pic:spPr>
+                </pic:pic>
+              </a:graphicData>
+            </a:graphic>
+          </wp:inline>
+        </w:drawing>
+      </w:r>
+    </w:p>
+    <w:p>
+      <w:pPr>
+        <w:rPr>
+          <w:rFonts w:hint="default"/>
+          <w:lang w:val="en-US"/>
+        </w:rPr>
+      </w:pPr>
+      <w:r>
+        <w:rPr>
+          <w:rFonts w:hint="default"/>
+          <w:lang w:val="en-US"/>
+        </w:rPr>
+        <w:t>22.</w:t>
+      </w:r>
+    </w:p>
+    <w:p>
+      <w:r>
+        <w:drawing>
+          <wp:inline distT="0" distB="0" distL="114300" distR="114300">
+            <wp:extent cx="5271135" cy="2441575"/>
+            <wp:effectExtent l="0" t="0" r="1905" b="12065"/>
+            <wp:docPr id="23" name="Picture 23"/>
+            <wp:cNvGraphicFramePr>
+              <a:graphicFrameLocks xmlns:a="http://schemas.openxmlformats.org/drawingml/2006/main" noChangeAspect="1"/>
+            </wp:cNvGraphicFramePr>
+            <a:graphic xmlns:a="http://schemas.openxmlformats.org/drawingml/2006/main">
+              <a:graphicData uri="http://schemas.openxmlformats.org/drawingml/2006/picture">
+                <pic:pic xmlns:pic="http://schemas.openxmlformats.org/drawingml/2006/picture">
+                  <pic:nvPicPr>
+                    <pic:cNvPr id="23" name="Picture 23"/>
+                    <pic:cNvPicPr>
+                      <a:picLocks noChangeAspect="1"/>
+                    </pic:cNvPicPr>
+                  </pic:nvPicPr>
+                  <pic:blipFill>
+                    <a:blip r:embed="rId25"/>
+                    <a:stretch>
+                      <a:fillRect/>
+                    </a:stretch>
+                  </pic:blipFill>
+                  <pic:spPr>
+                    <a:xfrm>
+                      <a:off x="0" y="0"/>
+                      <a:ext cx="5271135" cy="2441575"/>
+                    </a:xfrm>
+                    <a:prstGeom prst="rect">
+                      <a:avLst/>
+                    </a:prstGeom>
+                    <a:noFill/>
+                    <a:ln>
+                      <a:noFill/>
+                    </a:ln>
+                  </pic:spPr>
+                </pic:pic>
+              </a:graphicData>
+            </a:graphic>
+          </wp:inline>
+        </w:drawing>
+      </w:r>
+    </w:p>
+    <w:p>
+      <w:pPr>
+        <w:rPr>
+          <w:rFonts w:hint="default"/>
+          <w:lang w:val="en-US"/>
+        </w:rPr>
+      </w:pPr>
+      <w:r>
+        <w:rPr>
+          <w:rFonts w:hint="default"/>
+          <w:lang w:val="en-US"/>
+        </w:rPr>
+        <w:t>23</w:t>
+      </w:r>
+    </w:p>
+    <w:p>
+      <w:r>
+        <w:drawing>
+          <wp:inline distT="0" distB="0" distL="114300" distR="114300">
+            <wp:extent cx="4937760" cy="1295400"/>
+            <wp:effectExtent l="0" t="0" r="0" b="0"/>
+            <wp:docPr id="24" name="Picture 24"/>
+            <wp:cNvGraphicFramePr>
+              <a:graphicFrameLocks xmlns:a="http://schemas.openxmlformats.org/drawingml/2006/main" noChangeAspect="1"/>
+            </wp:cNvGraphicFramePr>
+            <a:graphic xmlns:a="http://schemas.openxmlformats.org/drawingml/2006/main">
+              <a:graphicData uri="http://schemas.openxmlformats.org/drawingml/2006/picture">
+                <pic:pic xmlns:pic="http://schemas.openxmlformats.org/drawingml/2006/picture">
+                  <pic:nvPicPr>
+                    <pic:cNvPr id="24" name="Picture 24"/>
+                    <pic:cNvPicPr>
+                      <a:picLocks noChangeAspect="1"/>
+                    </pic:cNvPicPr>
+                  </pic:nvPicPr>
+                  <pic:blipFill>
+                    <a:blip r:embed="rId26"/>
+                    <a:stretch>
+                      <a:fillRect/>
+                    </a:stretch>
+                  </pic:blipFill>
+                  <pic:spPr>
+                    <a:xfrm>
+                      <a:off x="0" y="0"/>
+                      <a:ext cx="4937760" cy="1295400"/>
+                    </a:xfrm>
+                    <a:prstGeom prst="rect">
+                      <a:avLst/>
+                    </a:prstGeom>
+                    <a:noFill/>
+                    <a:ln>
+                      <a:noFill/>
+                    </a:ln>
+                  </pic:spPr>
+                </pic:pic>
+              </a:graphicData>
+            </a:graphic>
+          </wp:inline>
+        </w:drawing>
+      </w:r>
+    </w:p>
+    <w:p>
+      <w:pPr>
+        <w:rPr>
+          <w:rFonts w:hint="default"/>
+          <w:lang w:val="en-US"/>
+        </w:rPr>
+      </w:pPr>
+      <w:r>
+        <w:rPr>
+          <w:rFonts w:hint="default"/>
+          <w:lang w:val="en-US"/>
+        </w:rPr>
+        <w:t>24.</w:t>
+      </w:r>
+    </w:p>
+    <w:p>
+      <w:r>
+        <w:drawing>
+          <wp:inline distT="0" distB="0" distL="114300" distR="114300">
+            <wp:extent cx="5273675" cy="461645"/>
+            <wp:effectExtent l="0" t="0" r="14605" b="10795"/>
+            <wp:docPr id="25" name="Picture 25"/>
+            <wp:cNvGraphicFramePr>
+              <a:graphicFrameLocks xmlns:a="http://schemas.openxmlformats.org/drawingml/2006/main" noChangeAspect="1"/>
+            </wp:cNvGraphicFramePr>
+            <a:graphic xmlns:a="http://schemas.openxmlformats.org/drawingml/2006/main">
+              <a:graphicData uri="http://schemas.openxmlformats.org/drawingml/2006/picture">
+                <pic:pic xmlns:pic="http://schemas.openxmlformats.org/drawingml/2006/picture">
+                  <pic:nvPicPr>
+                    <pic:cNvPr id="25" name="Picture 25"/>
+                    <pic:cNvPicPr>
+                      <a:picLocks noChangeAspect="1"/>
+                    </pic:cNvPicPr>
+                  </pic:nvPicPr>
+                  <pic:blipFill>
+                    <a:blip r:embed="rId27"/>
+                    <a:stretch>
+                      <a:fillRect/>
+                    </a:stretch>
+                  </pic:blipFill>
+                  <pic:spPr>
+                    <a:xfrm>
+                      <a:off x="0" y="0"/>
+                      <a:ext cx="5273675" cy="461645"/>
+                    </a:xfrm>
+                    <a:prstGeom prst="rect">
+                      <a:avLst/>
+                    </a:prstGeom>
+                    <a:noFill/>
+                    <a:ln>
+                      <a:noFill/>
+                    </a:ln>
+                  </pic:spPr>
+                </pic:pic>
+              </a:graphicData>
+            </a:graphic>
+          </wp:inline>
+        </w:drawing>
+      </w:r>
+    </w:p>
+    <w:p>
+      <w:pPr>
+        <w:rPr>
+          <w:rFonts w:hint="default"/>
+          <w:lang w:val="en-US"/>
+        </w:rPr>
+      </w:pPr>
+    </w:p>
+    <w:p>
+      <w:pPr>
+        <w:rPr>
+          <w:rFonts w:hint="default"/>
+          <w:lang w:val="en-US"/>
+        </w:rPr>
+      </w:pPr>
+      <w:r>
+        <w:rPr>
+          <w:rFonts w:hint="default"/>
+          <w:lang w:val="en-US"/>
+        </w:rPr>
+        <w:t>25.</w:t>
+      </w:r>
+    </w:p>
+    <w:p>
+      <w:r>
+        <w:drawing>
+          <wp:inline distT="0" distB="0" distL="114300" distR="114300">
+            <wp:extent cx="5271770" cy="488950"/>
+            <wp:effectExtent l="0" t="0" r="1270" b="13970"/>
+            <wp:docPr id="26" name="Picture 26"/>
+            <wp:cNvGraphicFramePr>
+              <a:graphicFrameLocks xmlns:a="http://schemas.openxmlformats.org/drawingml/2006/main" noChangeAspect="1"/>
+            </wp:cNvGraphicFramePr>
+            <a:graphic xmlns:a="http://schemas.openxmlformats.org/drawingml/2006/main">
+              <a:graphicData uri="http://schemas.openxmlformats.org/drawingml/2006/picture">
+                <pic:pic xmlns:pic="http://schemas.openxmlformats.org/drawingml/2006/picture">
+                  <pic:nvPicPr>
+                    <pic:cNvPr id="26" name="Picture 26"/>
+                    <pic:cNvPicPr>
+                      <a:picLocks noChangeAspect="1"/>
+                    </pic:cNvPicPr>
+                  </pic:nvPicPr>
+                  <pic:blipFill>
+                    <a:blip r:embed="rId28"/>
+                    <a:stretch>
+                      <a:fillRect/>
+                    </a:stretch>
+                  </pic:blipFill>
+                  <pic:spPr>
+                    <a:xfrm>
+                      <a:off x="0" y="0"/>
+                      <a:ext cx="5271770" cy="488950"/>
+                    </a:xfrm>
+                    <a:prstGeom prst="rect">
+                      <a:avLst/>
+                    </a:prstGeom>
+                    <a:noFill/>
+                    <a:ln>
+                      <a:noFill/>
+                    </a:ln>
+                  </pic:spPr>
+                </pic:pic>
+              </a:graphicData>
+            </a:graphic>
+          </wp:inline>
+        </w:drawing>
+      </w:r>
+    </w:p>
+    <w:p>
+      <w:pPr>
+        <w:rPr>
+          <w:rFonts w:hint="default"/>
+          <w:lang w:val="en-US"/>
+        </w:rPr>
+      </w:pPr>
+      <w:r>
+        <w:rPr>
+          <w:rFonts w:hint="default"/>
+          <w:lang w:val="en-US"/>
+        </w:rPr>
+        <w:t>26.</w:t>
+      </w:r>
+    </w:p>
+    <w:p>
+      <w:r>
+        <w:drawing>
+          <wp:inline distT="0" distB="0" distL="114300" distR="114300">
+            <wp:extent cx="5273675" cy="310515"/>
+            <wp:effectExtent l="0" t="0" r="14605" b="9525"/>
+            <wp:docPr id="27" name="Picture 27"/>
+            <wp:cNvGraphicFramePr>
+              <a:graphicFrameLocks xmlns:a="http://schemas.openxmlformats.org/drawingml/2006/main" noChangeAspect="1"/>
+            </wp:cNvGraphicFramePr>
+            <a:graphic xmlns:a="http://schemas.openxmlformats.org/drawingml/2006/main">
+              <a:graphicData uri="http://schemas.openxmlformats.org/drawingml/2006/picture">
+                <pic:pic xmlns:pic="http://schemas.openxmlformats.org/drawingml/2006/picture">
+                  <pic:nvPicPr>
+                    <pic:cNvPr id="27" name="Picture 27"/>
+                    <pic:cNvPicPr>
+                      <a:picLocks noChangeAspect="1"/>
+                    </pic:cNvPicPr>
+                  </pic:nvPicPr>
+                  <pic:blipFill>
+                    <a:blip r:embed="rId29"/>
+                    <a:stretch>
+                      <a:fillRect/>
+                    </a:stretch>
+                  </pic:blipFill>
+                  <pic:spPr>
+                    <a:xfrm>
+                      <a:off x="0" y="0"/>
+                      <a:ext cx="5273675" cy="310515"/>
+                    </a:xfrm>
+                    <a:prstGeom prst="rect">
+                      <a:avLst/>
+                    </a:prstGeom>
+                    <a:noFill/>
+                    <a:ln>
+                      <a:noFill/>
+                    </a:ln>
+                  </pic:spPr>
+                </pic:pic>
+              </a:graphicData>
+            </a:graphic>
+          </wp:inline>
+        </w:drawing>
+      </w:r>
+    </w:p>
+    <w:p>
+      <w:pPr>
+        <w:rPr>
+          <w:rFonts w:hint="default"/>
+          <w:lang w:val="en-US"/>
+        </w:rPr>
+      </w:pPr>
+      <w:r>
+        <w:rPr>
+          <w:rFonts w:hint="default"/>
+          <w:lang w:val="en-US"/>
+        </w:rPr>
+        <w:t>27.</w:t>
+      </w:r>
+    </w:p>
+    <w:p>
+      <w:r>
+        <w:drawing>
+          <wp:inline distT="0" distB="0" distL="114300" distR="114300">
+            <wp:extent cx="5269865" cy="554990"/>
+            <wp:effectExtent l="0" t="0" r="3175" b="8890"/>
+            <wp:docPr id="28" name="Picture 28"/>
+            <wp:cNvGraphicFramePr>
+              <a:graphicFrameLocks xmlns:a="http://schemas.openxmlformats.org/drawingml/2006/main" noChangeAspect="1"/>
+            </wp:cNvGraphicFramePr>
+            <a:graphic xmlns:a="http://schemas.openxmlformats.org/drawingml/2006/main">
+              <a:graphicData uri="http://schemas.openxmlformats.org/drawingml/2006/picture">
+                <pic:pic xmlns:pic="http://schemas.openxmlformats.org/drawingml/2006/picture">
+                  <pic:nvPicPr>
+                    <pic:cNvPr id="28" name="Picture 28"/>
+                    <pic:cNvPicPr>
+                      <a:picLocks noChangeAspect="1"/>
+                    </pic:cNvPicPr>
+                  </pic:nvPicPr>
+                  <pic:blipFill>
+                    <a:blip r:embed="rId30"/>
+                    <a:stretch>
+                      <a:fillRect/>
+                    </a:stretch>
+                  </pic:blipFill>
+                  <pic:spPr>
+                    <a:xfrm>
+                      <a:off x="0" y="0"/>
+                      <a:ext cx="5269865" cy="554990"/>
+                    </a:xfrm>
+                    <a:prstGeom prst="rect">
+                      <a:avLst/>
+                    </a:prstGeom>
+                    <a:noFill/>
+                    <a:ln>
+                      <a:noFill/>
+                    </a:ln>
+                  </pic:spPr>
+                </pic:pic>
+              </a:graphicData>
+            </a:graphic>
+          </wp:inline>
+        </w:drawing>
+      </w:r>
+    </w:p>
+    <w:p>
+      <w:pPr>
+        <w:rPr>
+          <w:rFonts w:hint="default"/>
+          <w:lang w:val="en-US"/>
+        </w:rPr>
+      </w:pPr>
+      <w:r>
+        <w:rPr>
+          <w:rFonts w:hint="default"/>
+          <w:lang w:val="en-US"/>
+        </w:rPr>
+        <w:t>28.</w:t>
+      </w:r>
+    </w:p>
+    <w:p>
+      <w:r>
+        <w:drawing>
+          <wp:inline distT="0" distB="0" distL="114300" distR="114300">
+            <wp:extent cx="5273675" cy="2555875"/>
+            <wp:effectExtent l="0" t="0" r="14605" b="4445"/>
+            <wp:docPr id="29" name="Picture 29"/>
+            <wp:cNvGraphicFramePr>
+              <a:graphicFrameLocks xmlns:a="http://schemas.openxmlformats.org/drawingml/2006/main" noChangeAspect="1"/>
+            </wp:cNvGraphicFramePr>
+            <a:graphic xmlns:a="http://schemas.openxmlformats.org/drawingml/2006/main">
+              <a:graphicData uri="http://schemas.openxmlformats.org/drawingml/2006/picture">
+                <pic:pic xmlns:pic="http://schemas.openxmlformats.org/drawingml/2006/picture">
+                  <pic:nvPicPr>
+                    <pic:cNvPr id="29" name="Picture 29"/>
+                    <pic:cNvPicPr>
+                      <a:picLocks noChangeAspect="1"/>
+                    </pic:cNvPicPr>
+                  </pic:nvPicPr>
+                  <pic:blipFill>
+                    <a:blip r:embed="rId31"/>
+                    <a:stretch>
+                      <a:fillRect/>
+                    </a:stretch>
+                  </pic:blipFill>
+                  <pic:spPr>
+                    <a:xfrm>
+                      <a:off x="0" y="0"/>
+                      <a:ext cx="5273675" cy="2555875"/>
+                    </a:xfrm>
+                    <a:prstGeom prst="rect">
+                      <a:avLst/>
+                    </a:prstGeom>
+                    <a:noFill/>
+                    <a:ln>
+                      <a:noFill/>
+                    </a:ln>
+                  </pic:spPr>
+                </pic:pic>
+              </a:graphicData>
+            </a:graphic>
+          </wp:inline>
+        </w:drawing>
+      </w:r>
+    </w:p>
+    <w:p>
+      <w:pPr>
+        <w:rPr>
+          <w:rFonts w:hint="default"/>
+          <w:lang w:val="en-US"/>
+        </w:rPr>
+      </w:pPr>
+      <w:r>
+        <w:rPr>
+          <w:rFonts w:hint="default"/>
+          <w:lang w:val="en-US"/>
+        </w:rPr>
+        <w:t>29</w:t>
+      </w:r>
+    </w:p>
+    <w:p>
+      <w:pPr>
+        <w:rPr>
+          <w:rFonts w:hint="default"/>
+          <w:lang w:val="en-US"/>
+        </w:rPr>
+      </w:pPr>
+      <w:r>
+        <w:rPr>
+          <w:rFonts w:hint="default"/>
+          <w:lang w:val="en-US"/>
+        </w:rPr>
+        <w:t>30.</w:t>
+      </w:r>
+    </w:p>
+    <w:p>
+      <w:pPr>
+        <w:rPr>
+          <w:rFonts w:hint="default"/>
+          <w:lang w:val="en-US"/>
+        </w:rPr>
+      </w:pPr>
+      <w:r>
+        <w:rPr>
+          <w:rFonts w:hint="default"/>
+          <w:lang w:val="en-US"/>
+        </w:rPr>
+        <w:t>31.</w:t>
+      </w:r>
+    </w:p>
+    <w:p>
+      <w:pPr>
+        <w:rPr>
+          <w:rFonts w:hint="default"/>
+          <w:lang w:val="en-US"/>
+        </w:rPr>
+      </w:pPr>
       <w:bookmarkStart w:id="0" w:name="_GoBack"/>
       <w:bookmarkEnd w:id="0"/>
+      <w:r>
+        <w:drawing>
+          <wp:inline distT="0" distB="0" distL="114300" distR="114300">
+            <wp:extent cx="5266690" cy="2962910"/>
+            <wp:effectExtent l="0" t="0" r="6350" b="8890"/>
+            <wp:docPr id="30" name="Picture 30"/>
+            <wp:cNvGraphicFramePr>
+              <a:graphicFrameLocks xmlns:a="http://schemas.openxmlformats.org/drawingml/2006/main" noChangeAspect="1"/>
+            </wp:cNvGraphicFramePr>
+            <a:graphic xmlns:a="http://schemas.openxmlformats.org/drawingml/2006/main">
+              <a:graphicData uri="http://schemas.openxmlformats.org/drawingml/2006/picture">
+                <pic:pic xmlns:pic="http://schemas.openxmlformats.org/drawingml/2006/picture">
+                  <pic:nvPicPr>
+                    <pic:cNvPr id="30" name="Picture 30"/>
+                    <pic:cNvPicPr>
+                      <a:picLocks noChangeAspect="1"/>
+                    </pic:cNvPicPr>
+                  </pic:nvPicPr>
+                  <pic:blipFill>
+                    <a:blip r:embed="rId32"/>
+                    <a:stretch>
+                      <a:fillRect/>
+                    </a:stretch>
+                  </pic:blipFill>
+                  <pic:spPr>
+                    <a:xfrm>
+                      <a:off x="0" y="0"/>
+                      <a:ext cx="5266690" cy="2962910"/>
+                    </a:xfrm>
+                    <a:prstGeom prst="rect">
+                      <a:avLst/>
+                    </a:prstGeom>
+                    <a:noFill/>
+                    <a:ln>
+                      <a:noFill/>
+                    </a:ln>
+                  </pic:spPr>
+                </pic:pic>
+              </a:graphicData>
+            </a:graphic>
+          </wp:inline>
+        </w:drawing>
+      </w:r>
     </w:p>
     <w:sectPr>
       <w:pgSz w:w="11906" w:h="16838"/>

</xml_diff>